<commit_message>
Update docs with new max parameters
</commit_message>
<xml_diff>
--- a/docs/Student Life Simulator.docx
+++ b/docs/Student Life Simulator.docx
@@ -72,7 +72,30 @@
           <w:rFonts w:asciiTheme="majorHAnsi" w:hAnsiTheme="majorHAnsi" w:cstheme="majorHAnsi"/>
           <w:lang w:val="pl-PL"/>
         </w:rPr>
-        <w:t xml:space="preserve"> (w zakresie od 1 do 100)</w:t>
+        <w:t xml:space="preserve"> (w zakresie od 1 do </w:t>
+      </w:r>
+      <w:proofErr w:type="spellStart"/>
+      <w:r>
+        <w:rPr>
+          <w:rFonts w:asciiTheme="majorHAnsi" w:hAnsiTheme="majorHAnsi" w:cstheme="majorHAnsi"/>
+          <w:lang w:val="pl-PL"/>
+        </w:rPr>
+        <w:t>rozmiar_planszy</w:t>
+      </w:r>
+      <w:proofErr w:type="spellEnd"/>
+      <w:r>
+        <w:rPr>
+          <w:rFonts w:asciiTheme="majorHAnsi" w:hAnsiTheme="majorHAnsi" w:cstheme="majorHAnsi"/>
+          <w:lang w:val="pl-PL"/>
+        </w:rPr>
+        <w:t xml:space="preserve"> * 2 - 1</w:t>
+      </w:r>
+      <w:r>
+        <w:rPr>
+          <w:rFonts w:asciiTheme="majorHAnsi" w:hAnsiTheme="majorHAnsi" w:cstheme="majorHAnsi"/>
+          <w:lang w:val="pl-PL"/>
+        </w:rPr>
+        <w:t>)</w:t>
       </w:r>
       <w:r>
         <w:rPr>
@@ -86,7 +109,37 @@
           <w:rFonts w:asciiTheme="majorHAnsi" w:hAnsiTheme="majorHAnsi" w:cstheme="majorHAnsi"/>
           <w:lang w:val="pl-PL"/>
         </w:rPr>
-        <w:t xml:space="preserve"> (też w zakresie od 1 do 100)</w:t>
+        <w:t xml:space="preserve"> (też w zakresie od 1 do </w:t>
+      </w:r>
+      <w:proofErr w:type="spellStart"/>
+      <w:r>
+        <w:rPr>
+          <w:rFonts w:asciiTheme="majorHAnsi" w:hAnsiTheme="majorHAnsi" w:cstheme="majorHAnsi"/>
+          <w:lang w:val="pl-PL"/>
+        </w:rPr>
+        <w:t>rozmiar_planszy</w:t>
+      </w:r>
+      <w:proofErr w:type="spellEnd"/>
+      <w:r>
+        <w:rPr>
+          <w:rFonts w:asciiTheme="majorHAnsi" w:hAnsiTheme="majorHAnsi" w:cstheme="majorHAnsi"/>
+          <w:lang w:val="pl-PL"/>
+        </w:rPr>
+        <w:t xml:space="preserve"> * 2 -</w:t>
+      </w:r>
+      <w:r>
+        <w:rPr>
+          <w:rFonts w:asciiTheme="majorHAnsi" w:hAnsiTheme="majorHAnsi" w:cstheme="majorHAnsi"/>
+          <w:lang w:val="pl-PL"/>
+        </w:rPr>
+        <w:t xml:space="preserve"> 1</w:t>
+      </w:r>
+      <w:r>
+        <w:rPr>
+          <w:rFonts w:asciiTheme="majorHAnsi" w:hAnsiTheme="majorHAnsi" w:cstheme="majorHAnsi"/>
+          <w:lang w:val="pl-PL"/>
+        </w:rPr>
+        <w:t>)</w:t>
       </w:r>
       <w:r>
         <w:rPr>
@@ -1136,7 +1189,37 @@
           <w:rFonts w:asciiTheme="majorHAnsi" w:hAnsiTheme="majorHAnsi" w:cstheme="majorHAnsi"/>
           <w:lang w:val="pl-PL"/>
         </w:rPr>
-        <w:t>liczba agentów, w tym początkowa liczba studentów po piwie (od 1 do 100; przeskok co 1)</w:t>
+        <w:t xml:space="preserve">liczba agentów, w tym początkowa liczba studentów po piwie (od 1 do </w:t>
+      </w:r>
+      <w:proofErr w:type="spellStart"/>
+      <w:r>
+        <w:rPr>
+          <w:rFonts w:asciiTheme="majorHAnsi" w:hAnsiTheme="majorHAnsi" w:cstheme="majorHAnsi"/>
+          <w:lang w:val="pl-PL"/>
+        </w:rPr>
+        <w:t>rozmiar_planszy</w:t>
+      </w:r>
+      <w:proofErr w:type="spellEnd"/>
+      <w:r>
+        <w:rPr>
+          <w:rFonts w:asciiTheme="majorHAnsi" w:hAnsiTheme="majorHAnsi" w:cstheme="majorHAnsi"/>
+          <w:lang w:val="pl-PL"/>
+        </w:rPr>
+        <w:t xml:space="preserve"> * 2 -</w:t>
+      </w:r>
+      <w:r>
+        <w:rPr>
+          <w:rFonts w:asciiTheme="majorHAnsi" w:hAnsiTheme="majorHAnsi" w:cstheme="majorHAnsi"/>
+          <w:lang w:val="pl-PL"/>
+        </w:rPr>
+        <w:t xml:space="preserve"> 1</w:t>
+      </w:r>
+      <w:r>
+        <w:rPr>
+          <w:rFonts w:asciiTheme="majorHAnsi" w:hAnsiTheme="majorHAnsi" w:cstheme="majorHAnsi"/>
+          <w:lang w:val="pl-PL"/>
+        </w:rPr>
+        <w:t>; przeskok co 1)</w:t>
       </w:r>
     </w:p>
     <w:p>
@@ -1164,7 +1247,37 @@
           <w:rFonts w:asciiTheme="majorHAnsi" w:hAnsiTheme="majorHAnsi" w:cstheme="majorHAnsi"/>
           <w:lang w:val="pl-PL"/>
         </w:rPr>
-        <w:t>średnia podejrzliwość egzaminatorów, wytrzymałość na alkohol studentów oraz ich chęć do nauki (wybór zakresu generowania od 1 do 100)</w:t>
+        <w:t xml:space="preserve">średnia podejrzliwość egzaminatorów, wytrzymałość na alkohol studentów oraz ich chęć do nauki (wybór zakresu generowania od 1 do </w:t>
+      </w:r>
+      <w:proofErr w:type="spellStart"/>
+      <w:r>
+        <w:rPr>
+          <w:rFonts w:asciiTheme="majorHAnsi" w:hAnsiTheme="majorHAnsi" w:cstheme="majorHAnsi"/>
+          <w:lang w:val="pl-PL"/>
+        </w:rPr>
+        <w:t>rozmiar_planszy</w:t>
+      </w:r>
+      <w:proofErr w:type="spellEnd"/>
+      <w:r>
+        <w:rPr>
+          <w:rFonts w:asciiTheme="majorHAnsi" w:hAnsiTheme="majorHAnsi" w:cstheme="majorHAnsi"/>
+          <w:lang w:val="pl-PL"/>
+        </w:rPr>
+        <w:t xml:space="preserve"> * 2 -</w:t>
+      </w:r>
+      <w:r>
+        <w:rPr>
+          <w:rFonts w:asciiTheme="majorHAnsi" w:hAnsiTheme="majorHAnsi" w:cstheme="majorHAnsi"/>
+          <w:lang w:val="pl-PL"/>
+        </w:rPr>
+        <w:t xml:space="preserve"> 1</w:t>
+      </w:r>
+      <w:r>
+        <w:rPr>
+          <w:rFonts w:asciiTheme="majorHAnsi" w:hAnsiTheme="majorHAnsi" w:cstheme="majorHAnsi"/>
+          <w:lang w:val="pl-PL"/>
+        </w:rPr>
+        <w:t>)</w:t>
       </w:r>
     </w:p>
     <w:p>

</xml_diff>